<commit_message>
updated the class names.
</commit_message>
<xml_diff>
--- a/design/registration/docx/registration-user-machine-mapping.docx
+++ b/design/registration/docx/registration-user-machine-mapping.docx
@@ -993,7 +993,17 @@
         <w:t>UI</w:t>
       </w:r>
       <w:r>
-        <w:t>: UserMappingScreen</w:t>
+        <w:t xml:space="preserve">: </w:t>
+      </w:r>
+      <w:r>
+        <w:rPr>
+          <w:rFonts w:ascii="Consolas" w:hAnsi="Consolas"/>
+          <w:color w:val="000000"/>
+          <w:sz w:val="20"/>
+          <w:szCs w:val="20"/>
+          <w:highlight w:val="lightGray"/>
+        </w:rPr>
+        <w:t>UserClientMachineMapping</w:t>
       </w:r>
       <w:r>
         <w:tab/>
@@ -1014,7 +1024,14 @@
         <w:t xml:space="preserve">: </w:t>
       </w:r>
       <w:r>
-        <w:t>UserMappingController</w:t>
+        <w:rPr>
+          <w:rFonts w:ascii="Consolas" w:hAnsi="Consolas"/>
+          <w:color w:val="000000"/>
+          <w:sz w:val="20"/>
+          <w:szCs w:val="20"/>
+          <w:highlight w:val="lightGray"/>
+        </w:rPr>
+        <w:t>UserClientMachineMappingController</w:t>
       </w:r>
     </w:p>
     <w:p>
@@ -1032,9 +1049,15 @@
         <w:t xml:space="preserve">: </w:t>
       </w:r>
       <w:r>
+        <w:rPr>
+          <w:highlight w:val="yellow"/>
+        </w:rPr>
         <w:t>UserMapping</w:t>
       </w:r>
       <w:r>
+        <w:rPr>
+          <w:highlight w:val="yellow"/>
+        </w:rPr>
         <w:t>Service</w:t>
       </w:r>
     </w:p>
@@ -1050,7 +1073,13 @@
         <w:t>DAO</w:t>
       </w:r>
       <w:r>
-        <w:t>: UserMappingDAO</w:t>
+        <w:t xml:space="preserve">: </w:t>
+      </w:r>
+      <w:r>
+        <w:rPr>
+          <w:highlight w:val="yellow"/>
+        </w:rPr>
+        <w:t>UserMappingDAO</w:t>
       </w:r>
     </w:p>
     <w:p>
@@ -1065,7 +1094,14 @@
         <w:t xml:space="preserve">Repository: </w:t>
       </w:r>
       <w:r>
-        <w:t>UserMappingRepository</w:t>
+        <w:rPr>
+          <w:rFonts w:ascii="Consolas" w:hAnsi="Consolas"/>
+          <w:color w:val="000000"/>
+          <w:sz w:val="20"/>
+          <w:szCs w:val="20"/>
+          <w:highlight w:val="lightGray"/>
+        </w:rPr>
+        <w:t>UserMachineMappingRepository</w:t>
       </w:r>
     </w:p>
     <w:p>
@@ -1083,40 +1119,37 @@
         <w:t xml:space="preserve">: </w:t>
       </w:r>
       <w:r>
-        <w:t>UserMapping</w:t>
-      </w:r>
-      <w:r>
-        <w:t xml:space="preserve">DTO </w:t>
-      </w:r>
-    </w:p>
-    <w:p>
-      <w:pPr>
-        <w:pStyle w:val="ListParagraph"/>
-        <w:ind w:firstLine="720"/>
-        <w:rPr>
-          <w:color w:val="FF0000"/>
-        </w:rPr>
-      </w:pPr>
-    </w:p>
-    <w:p>
-      <w:pPr>
-        <w:rPr>
-          <w:b/>
-          <w:sz w:val="28"/>
+        <w:rPr>
+          <w:rFonts w:ascii="Consolas" w:hAnsi="Consolas"/>
+          <w:color w:val="000000"/>
+          <w:sz w:val="20"/>
+          <w:szCs w:val="20"/>
+          <w:highlight w:val="lightGray"/>
+        </w:rPr>
+        <w:t>UserMachineMappingDTO</w:t>
+      </w:r>
+    </w:p>
+    <w:p>
+      <w:pPr>
+        <w:rPr>
+          <w:b/>
+          <w:sz w:val="24"/>
           <w:szCs w:val="28"/>
         </w:rPr>
       </w:pPr>
       <w:r>
         <w:rPr>
           <w:b/>
-          <w:sz w:val="28"/>
+          <w:sz w:val="24"/>
           <w:szCs w:val="28"/>
         </w:rPr>
+        <w:lastRenderedPageBreak/>
         <w:t>Class Diagram</w:t>
       </w:r>
       <w:r>
         <w:rPr>
           <w:b/>
+          <w:sz w:val="20"/>
         </w:rPr>
         <w:t>:</w:t>
       </w:r>
@@ -1124,55 +1157,23 @@
     <w:p>
       <w:pPr>
         <w:rPr>
-          <w:sz w:val="28"/>
+          <w:rStyle w:val="Hyperlink"/>
           <w:szCs w:val="28"/>
         </w:rPr>
       </w:pPr>
-      <w:r>
-        <w:rPr>
-          <w:noProof/>
-        </w:rPr>
-        <w:drawing>
-          <wp:inline distT="0" distB="0" distL="0" distR="0" wp14:anchorId="75C35CA0" wp14:editId="299ECA31">
-            <wp:extent cx="5943600" cy="3286760"/>
-            <wp:effectExtent l="0" t="0" r="0" b="8890"/>
-            <wp:docPr id="3" name="Picture 3"/>
-            <wp:cNvGraphicFramePr>
-              <a:graphicFrameLocks xmlns:a="http://schemas.openxmlformats.org/drawingml/2006/main" noChangeAspect="1"/>
-            </wp:cNvGraphicFramePr>
-            <a:graphic xmlns:a="http://schemas.openxmlformats.org/drawingml/2006/main">
-              <a:graphicData uri="http://schemas.openxmlformats.org/drawingml/2006/picture">
-                <pic:pic xmlns:pic="http://schemas.openxmlformats.org/drawingml/2006/picture">
-                  <pic:nvPicPr>
-                    <pic:cNvPr id="1" name=""/>
-                    <pic:cNvPicPr/>
-                  </pic:nvPicPr>
-                  <pic:blipFill>
-                    <a:blip r:embed="rId7"/>
-                    <a:stretch>
-                      <a:fillRect/>
-                    </a:stretch>
-                  </pic:blipFill>
-                  <pic:spPr>
-                    <a:xfrm>
-                      <a:off x="0" y="0"/>
-                      <a:ext cx="5943600" cy="3286760"/>
-                    </a:xfrm>
-                    <a:prstGeom prst="rect">
-                      <a:avLst/>
-                    </a:prstGeom>
-                  </pic:spPr>
-                </pic:pic>
-              </a:graphicData>
-            </a:graphic>
-          </wp:inline>
-        </w:drawing>
-      </w:r>
-    </w:p>
-    <w:p>
-      <w:pPr>
-        <w:rPr>
-          <w:sz w:val="28"/>
+      <w:hyperlink r:id="rId7" w:history="1">
+        <w:r>
+          <w:rPr>
+            <w:rStyle w:val="Hyperlink"/>
+            <w:szCs w:val="28"/>
+          </w:rPr>
+          <w:t>https://github.com/mosip/mosip/blob/DEV/design/registration/_images/_class_diagram/registration-usermapping-classDiagram.png</w:t>
+        </w:r>
+      </w:hyperlink>
+    </w:p>
+    <w:p>
+      <w:pPr>
+        <w:rPr>
           <w:szCs w:val="28"/>
         </w:rPr>
       </w:pPr>
@@ -1180,68 +1181,71 @@
     <w:p>
       <w:pPr>
         <w:rPr>
-          <w:sz w:val="28"/>
+          <w:b/>
+          <w:sz w:val="20"/>
+        </w:rPr>
+      </w:pPr>
+      <w:r>
+        <w:rPr>
+          <w:b/>
+          <w:sz w:val="24"/>
           <w:szCs w:val="28"/>
         </w:rPr>
-      </w:pPr>
-    </w:p>
-    <w:p>
-      <w:r>
-        <w:rPr>
-          <w:sz w:val="28"/>
+        <w:t>Sequence Diagram</w:t>
+      </w:r>
+      <w:r>
+        <w:rPr>
+          <w:b/>
+          <w:sz w:val="20"/>
+        </w:rPr>
+        <w:t>:</w:t>
+      </w:r>
+    </w:p>
+    <w:bookmarkStart w:id="0" w:name="_GoBack"/>
+    <w:p>
+      <w:pPr>
+        <w:rPr>
           <w:szCs w:val="28"/>
         </w:rPr>
-        <w:t>Sequence Diagram</w:t>
-      </w:r>
-      <w:r>
-        <w:t>:</w:t>
-      </w:r>
-      <w:r>
-        <w:rPr>
-          <w:noProof/>
-        </w:rPr>
-        <w:drawing>
-          <wp:inline distT="0" distB="0" distL="0" distR="0" wp14:anchorId="5A07A2F1" wp14:editId="6DF3EF3D">
-            <wp:extent cx="5943600" cy="2593975"/>
-            <wp:effectExtent l="0" t="0" r="0" b="0"/>
-            <wp:docPr id="1" name="Picture 1"/>
-            <wp:cNvGraphicFramePr>
-              <a:graphicFrameLocks xmlns:a="http://schemas.openxmlformats.org/drawingml/2006/main" noChangeAspect="1"/>
-            </wp:cNvGraphicFramePr>
-            <a:graphic xmlns:a="http://schemas.openxmlformats.org/drawingml/2006/main">
-              <a:graphicData uri="http://schemas.openxmlformats.org/drawingml/2006/picture">
-                <pic:pic xmlns:pic="http://schemas.openxmlformats.org/drawingml/2006/picture">
-                  <pic:nvPicPr>
-                    <pic:cNvPr id="1" name=""/>
-                    <pic:cNvPicPr/>
-                  </pic:nvPicPr>
-                  <pic:blipFill>
-                    <a:blip r:embed="rId8"/>
-                    <a:stretch>
-                      <a:fillRect/>
-                    </a:stretch>
-                  </pic:blipFill>
-                  <pic:spPr>
-                    <a:xfrm>
-                      <a:off x="0" y="0"/>
-                      <a:ext cx="5943600" cy="2593975"/>
-                    </a:xfrm>
-                    <a:prstGeom prst="rect">
-                      <a:avLst/>
-                    </a:prstGeom>
-                  </pic:spPr>
-                </pic:pic>
-              </a:graphicData>
-            </a:graphic>
-          </wp:inline>
-        </w:drawing>
-      </w:r>
-    </w:p>
+      </w:pPr>
+      <w:r>
+        <w:rPr>
+          <w:rStyle w:val="Hyperlink"/>
+          <w:szCs w:val="28"/>
+        </w:rPr>
+        <w:fldChar w:fldCharType="begin"/>
+      </w:r>
+      <w:r>
+        <w:rPr>
+          <w:rStyle w:val="Hyperlink"/>
+          <w:szCs w:val="28"/>
+        </w:rPr>
+        <w:instrText xml:space="preserve"> HYPERLINK "https://github.com/mosip/mosip/blob/DEV/design/registration/_images/_sequence_diagram/registration-usermapping-sequenceDiagram.png" </w:instrText>
+      </w:r>
+      <w:r>
+        <w:rPr>
+          <w:rStyle w:val="Hyperlink"/>
+          <w:szCs w:val="28"/>
+        </w:rPr>
+        <w:fldChar w:fldCharType="separate"/>
+      </w:r>
+      <w:r>
+        <w:rPr>
+          <w:rStyle w:val="Hyperlink"/>
+          <w:szCs w:val="28"/>
+        </w:rPr>
+        <w:t>https://github.com/mosip/mosip/blob/DEV/design/registration/_images/_sequence_diagram/registration-usermapping-sequenceDiagram.png</w:t>
+      </w:r>
+      <w:r>
+        <w:rPr>
+          <w:rStyle w:val="Hyperlink"/>
+          <w:szCs w:val="28"/>
+        </w:rPr>
+        <w:fldChar w:fldCharType="end"/>
+      </w:r>
+    </w:p>
+    <w:bookmarkEnd w:id="0"/>
     <w:p/>
-    <w:p>
-      <w:bookmarkStart w:id="0" w:name="_GoBack"/>
-      <w:bookmarkEnd w:id="0"/>
-    </w:p>
     <w:sectPr>
       <w:pgSz w:w="12240" w:h="15840"/>
       <w:pgMar w:top="1440" w:right="1440" w:bottom="1440" w:left="1440" w:header="720" w:footer="720" w:gutter="0"/>
@@ -2368,6 +2372,17 @@
       <w:contextualSpacing/>
     </w:pPr>
   </w:style>
+  <w:style w:type="character" w:styleId="Hyperlink">
+    <w:name w:val="Hyperlink"/>
+    <w:basedOn w:val="DefaultParagraphFont"/>
+    <w:uiPriority w:val="99"/>
+    <w:unhideWhenUsed/>
+    <w:rsid w:val="00834052"/>
+    <w:rPr>
+      <w:color w:val="0563C1" w:themeColor="hyperlink"/>
+      <w:u w:val="single"/>
+    </w:rPr>
+  </w:style>
 </w:styles>
 </file>
 

</xml_diff>

<commit_message>
service and dao class name updated
</commit_message>
<xml_diff>
--- a/design/registration/docx/registration-user-machine-mapping.docx
+++ b/design/registration/docx/registration-user-machine-mapping.docx
@@ -560,7 +560,6 @@
         <w:rPr>
           <w:sz w:val="20"/>
         </w:rPr>
-        <w:lastRenderedPageBreak/>
         <w:t>The http read timeout parameter to be explicitly set, if client unable to connect to the REST service.</w:t>
       </w:r>
     </w:p>
@@ -1050,58 +1049,13 @@
       </w:r>
       <w:r>
         <w:rPr>
-          <w:highlight w:val="yellow"/>
-        </w:rPr>
-        <w:t>UserMapping</w:t>
-      </w:r>
-      <w:r>
-        <w:rPr>
-          <w:highlight w:val="yellow"/>
-        </w:rPr>
-        <w:t>Service</w:t>
-      </w:r>
-    </w:p>
-    <w:p>
-      <w:pPr>
-        <w:pStyle w:val="ListParagraph"/>
-        <w:spacing w:after="0" w:line="257" w:lineRule="auto"/>
-      </w:pPr>
-      <w:r>
-        <w:rPr>
-          <w:b/>
-        </w:rPr>
-        <w:t>DAO</w:t>
-      </w:r>
-      <w:r>
-        <w:t xml:space="preserve">: </w:t>
-      </w:r>
-      <w:r>
-        <w:rPr>
-          <w:highlight w:val="yellow"/>
-        </w:rPr>
-        <w:t>UserMappingDAO</w:t>
-      </w:r>
-    </w:p>
-    <w:p>
-      <w:pPr>
-        <w:pStyle w:val="ListParagraph"/>
-        <w:spacing w:after="0" w:line="257" w:lineRule="auto"/>
-      </w:pPr>
-      <w:r>
-        <w:rPr>
-          <w:b/>
-        </w:rPr>
-        <w:t xml:space="preserve">Repository: </w:t>
-      </w:r>
-      <w:r>
-        <w:rPr>
           <w:rFonts w:ascii="Consolas" w:hAnsi="Consolas"/>
           <w:color w:val="000000"/>
           <w:sz w:val="20"/>
           <w:szCs w:val="20"/>
-          <w:highlight w:val="lightGray"/>
-        </w:rPr>
-        <w:t>UserMachineMappingRepository</w:t>
+          <w:shd w:val="clear" w:color="auto" w:fill="FFFF00"/>
+        </w:rPr>
+        <w:t>MachineMappingServiceImpl</w:t>
       </w:r>
     </w:p>
     <w:p>
@@ -1113,7 +1067,7 @@
         <w:rPr>
           <w:b/>
         </w:rPr>
-        <w:t>DTO</w:t>
+        <w:t>DAO</w:t>
       </w:r>
       <w:r>
         <w:t xml:space="preserve">: </w:t>
@@ -1124,8 +1078,55 @@
           <w:color w:val="000000"/>
           <w:sz w:val="20"/>
           <w:szCs w:val="20"/>
+          <w:shd w:val="clear" w:color="auto" w:fill="FFFF00"/>
+        </w:rPr>
+        <w:t>MachineMappingDAOImpl</w:t>
+      </w:r>
+    </w:p>
+    <w:p>
+      <w:pPr>
+        <w:pStyle w:val="ListParagraph"/>
+        <w:spacing w:after="0" w:line="257" w:lineRule="auto"/>
+      </w:pPr>
+      <w:r>
+        <w:rPr>
+          <w:b/>
+        </w:rPr>
+        <w:t xml:space="preserve">Repository: </w:t>
+      </w:r>
+      <w:r>
+        <w:rPr>
+          <w:rFonts w:ascii="Consolas" w:hAnsi="Consolas"/>
+          <w:color w:val="000000"/>
+          <w:sz w:val="20"/>
+          <w:szCs w:val="20"/>
           <w:highlight w:val="lightGray"/>
         </w:rPr>
+        <w:t>UserMachineMappingRepository</w:t>
+      </w:r>
+    </w:p>
+    <w:p>
+      <w:pPr>
+        <w:pStyle w:val="ListParagraph"/>
+        <w:spacing w:after="0" w:line="257" w:lineRule="auto"/>
+      </w:pPr>
+      <w:r>
+        <w:rPr>
+          <w:b/>
+        </w:rPr>
+        <w:t>DTO</w:t>
+      </w:r>
+      <w:r>
+        <w:t xml:space="preserve">: </w:t>
+      </w:r>
+      <w:r>
+        <w:rPr>
+          <w:rFonts w:ascii="Consolas" w:hAnsi="Consolas"/>
+          <w:color w:val="000000"/>
+          <w:sz w:val="20"/>
+          <w:szCs w:val="20"/>
+          <w:highlight w:val="lightGray"/>
+        </w:rPr>
         <w:t>UserMachineMappingDTO</w:t>
       </w:r>
     </w:p>
@@ -1143,7 +1144,6 @@
           <w:sz w:val="24"/>
           <w:szCs w:val="28"/>
         </w:rPr>
-        <w:lastRenderedPageBreak/>
         <w:t>Class Diagram</w:t>
       </w:r>
       <w:r>
@@ -1201,50 +1201,22 @@
         <w:t>:</w:t>
       </w:r>
     </w:p>
-    <w:bookmarkStart w:id="0" w:name="_GoBack"/>
     <w:p>
       <w:pPr>
         <w:rPr>
           <w:szCs w:val="28"/>
         </w:rPr>
       </w:pPr>
-      <w:r>
-        <w:rPr>
-          <w:rStyle w:val="Hyperlink"/>
-          <w:szCs w:val="28"/>
-        </w:rPr>
-        <w:fldChar w:fldCharType="begin"/>
-      </w:r>
-      <w:r>
-        <w:rPr>
-          <w:rStyle w:val="Hyperlink"/>
-          <w:szCs w:val="28"/>
-        </w:rPr>
-        <w:instrText xml:space="preserve"> HYPERLINK "https://github.com/mosip/mosip/blob/DEV/design/registration/_images/_sequence_diagram/registration-usermapping-sequenceDiagram.png" </w:instrText>
-      </w:r>
-      <w:r>
-        <w:rPr>
-          <w:rStyle w:val="Hyperlink"/>
-          <w:szCs w:val="28"/>
-        </w:rPr>
-        <w:fldChar w:fldCharType="separate"/>
-      </w:r>
-      <w:r>
-        <w:rPr>
-          <w:rStyle w:val="Hyperlink"/>
-          <w:szCs w:val="28"/>
-        </w:rPr>
-        <w:t>https://github.com/mosip/mosip/blob/DEV/design/registration/_images/_sequence_diagram/registration-usermapping-sequenceDiagram.png</w:t>
-      </w:r>
-      <w:r>
-        <w:rPr>
-          <w:rStyle w:val="Hyperlink"/>
-          <w:szCs w:val="28"/>
-        </w:rPr>
-        <w:fldChar w:fldCharType="end"/>
-      </w:r>
-    </w:p>
-    <w:bookmarkEnd w:id="0"/>
+      <w:hyperlink r:id="rId8" w:history="1">
+        <w:r>
+          <w:rPr>
+            <w:rStyle w:val="Hyperlink"/>
+            <w:szCs w:val="28"/>
+          </w:rPr>
+          <w:t>https://github.com/mosip/mosip/blob/DEV/design/registration/_images/_sequence_diagram/registration-usermapping-sequenceDiagram.png</w:t>
+        </w:r>
+      </w:hyperlink>
+    </w:p>
     <w:p/>
     <w:sectPr>
       <w:pgSz w:w="12240" w:h="15840"/>

</xml_diff>